<commit_message>
chỉnh sủa phần api document
</commit_message>
<xml_diff>
--- a/api.docx
+++ b/api.docx
@@ -480,19 +480,6 @@
     <w:p/>
     <w:p/>
     <w:p/>
-    <w:p/>
-    <w:p/>
-    <w:p/>
-    <w:p/>
-    <w:p/>
-    <w:p/>
-    <w:p/>
-    <w:p/>
-    <w:p/>
-    <w:p/>
-    <w:p/>
-    <w:p/>
-    <w:p/>
     <w:p>
       <w:pPr>
         <w:rPr>
@@ -509,15 +496,13 @@
           <w:sz w:val="32"/>
           <w:szCs w:val="32"/>
         </w:rPr>
+        <w:lastRenderedPageBreak/>
         <w:t>User</w:t>
       </w:r>
     </w:p>
     <w:p>
       <w:r>
-        <w:t xml:space="preserve">-METHOD </w:t>
-      </w:r>
-      <w:r>
-        <w:t>GET</w:t>
+        <w:t>-METHOD GET</w:t>
       </w:r>
     </w:p>
     <w:tbl>
@@ -722,7 +707,6 @@
           </w:tcPr>
           <w:p>
             <w:r>
-              <w:lastRenderedPageBreak/>
               <w:t xml:space="preserve">.. </w:t>
             </w:r>
             <w:r>
@@ -957,22 +941,6 @@
       </w:tr>
     </w:tbl>
     <w:p/>
-    <w:p/>
-    <w:p/>
-    <w:p/>
-    <w:p/>
-    <w:p/>
-    <w:p/>
-    <w:p/>
-    <w:p/>
-    <w:p/>
-    <w:p/>
-    <w:p/>
-    <w:p/>
-    <w:p/>
-    <w:p/>
-    <w:p/>
-    <w:p/>
     <w:p>
       <w:pPr>
         <w:rPr>
@@ -989,6 +957,7 @@
           <w:sz w:val="32"/>
           <w:szCs w:val="32"/>
         </w:rPr>
+        <w:lastRenderedPageBreak/>
         <w:t>ADMIN</w:t>
       </w:r>
     </w:p>

</xml_diff>

<commit_message>
tìm anime yêu thích
</commit_message>
<xml_diff>
--- a/api.docx
+++ b/api.docx
@@ -628,8 +628,8 @@
         <w:tblLook w:val="04A0" w:firstRow="1" w:lastRow="0" w:firstColumn="1" w:lastColumn="0" w:noHBand="0" w:noVBand="1"/>
       </w:tblPr>
       <w:tblGrid>
-        <w:gridCol w:w="4675"/>
-        <w:gridCol w:w="4675"/>
+        <w:gridCol w:w="7913"/>
+        <w:gridCol w:w="1437"/>
       </w:tblGrid>
       <w:tr>
         <w:tc>
@@ -655,6 +655,163 @@
           <w:p>
             <w:r>
               <w:t>Quên mật khẩu</w:t>
+            </w:r>
+          </w:p>
+        </w:tc>
+      </w:tr>
+      <w:tr>
+        <w:tc>
+          <w:tcPr>
+            <w:tcW w:w="4675" w:type="dxa"/>
+          </w:tcPr>
+          <w:p>
+            <w:pPr>
+              <w:rPr>
+                <w:sz w:val="16"/>
+                <w:szCs w:val="16"/>
+              </w:rPr>
+            </w:pPr>
+            <w:r>
+              <w:rPr>
+                <w:sz w:val="16"/>
+                <w:szCs w:val="16"/>
+              </w:rPr>
+              <w:t>/nguoi-dung/search/findAllByFullNameContainingIgnoreCaseOrEmailContainingIgnoreCaseOrUserNameContainingIgnoreCase</w:t>
+            </w:r>
+          </w:p>
+          <w:p>
+            <w:pPr>
+              <w:rPr>
+                <w:sz w:val="16"/>
+                <w:szCs w:val="16"/>
+              </w:rPr>
+            </w:pPr>
+            <w:r>
+              <w:rPr>
+                <w:sz w:val="16"/>
+                <w:szCs w:val="16"/>
+              </w:rPr>
+              <w:t>?fullName=</w:t>
+            </w:r>
+            <w:r>
+              <w:rPr>
+                <w:sz w:val="16"/>
+                <w:szCs w:val="16"/>
+              </w:rPr>
+              <w:t>{fullname }</w:t>
+            </w:r>
+            <w:r>
+              <w:rPr>
+                <w:sz w:val="16"/>
+                <w:szCs w:val="16"/>
+              </w:rPr>
+              <w:t xml:space="preserve"> </w:t>
+            </w:r>
+          </w:p>
+          <w:p>
+            <w:pPr>
+              <w:rPr>
+                <w:sz w:val="16"/>
+                <w:szCs w:val="16"/>
+              </w:rPr>
+            </w:pPr>
+            <w:r>
+              <w:rPr>
+                <w:sz w:val="16"/>
+                <w:szCs w:val="16"/>
+              </w:rPr>
+              <w:t>&amp;email=</w:t>
+            </w:r>
+            <w:r>
+              <w:rPr>
+                <w:sz w:val="16"/>
+                <w:szCs w:val="16"/>
+              </w:rPr>
+              <w:t>{email}</w:t>
+            </w:r>
+          </w:p>
+          <w:p>
+            <w:pPr>
+              <w:rPr>
+                <w:sz w:val="16"/>
+                <w:szCs w:val="16"/>
+              </w:rPr>
+            </w:pPr>
+            <w:r>
+              <w:rPr>
+                <w:sz w:val="16"/>
+                <w:szCs w:val="16"/>
+              </w:rPr>
+              <w:t>&amp;userName=</w:t>
+            </w:r>
+            <w:r>
+              <w:rPr>
+                <w:sz w:val="16"/>
+                <w:szCs w:val="16"/>
+              </w:rPr>
+              <w:t>{userName}</w:t>
+            </w:r>
+          </w:p>
+          <w:p>
+            <w:pPr>
+              <w:rPr>
+                <w:sz w:val="16"/>
+                <w:szCs w:val="16"/>
+              </w:rPr>
+            </w:pPr>
+            <w:r>
+              <w:rPr>
+                <w:sz w:val="16"/>
+                <w:szCs w:val="16"/>
+              </w:rPr>
+              <w:t>&amp;page=0</w:t>
+            </w:r>
+          </w:p>
+          <w:p>
+            <w:r>
+              <w:rPr>
+                <w:sz w:val="16"/>
+                <w:szCs w:val="16"/>
+              </w:rPr>
+              <w:t>&amp;size=6</w:t>
+            </w:r>
+          </w:p>
+        </w:tc>
+        <w:tc>
+          <w:tcPr>
+            <w:tcW w:w="4675" w:type="dxa"/>
+          </w:tcPr>
+          <w:p>
+            <w:r>
+              <w:t>Tìm kiếm 1 user dựa trên mọi thông tin</w:t>
+            </w:r>
+          </w:p>
+        </w:tc>
+      </w:tr>
+      <w:tr>
+        <w:tc>
+          <w:tcPr>
+            <w:tcW w:w="4675" w:type="dxa"/>
+          </w:tcPr>
+          <w:p>
+            <w:pPr>
+              <w:rPr>
+                <w:sz w:val="16"/>
+                <w:szCs w:val="16"/>
+              </w:rPr>
+            </w:pPr>
+            <w:r>
+              <w:t>/</w:t>
+            </w:r>
+          </w:p>
+        </w:tc>
+        <w:tc>
+          <w:tcPr>
+            <w:tcW w:w="4675" w:type="dxa"/>
+          </w:tcPr>
+          <w:p>
+            <w:r>
+              <w:t>Trả về danh sách anime yêu thích</w:t>
             </w:r>
           </w:p>
         </w:tc>
@@ -835,6 +992,7 @@
               <w:rPr>
                 <w:noProof/>
               </w:rPr>
+              <w:lastRenderedPageBreak/>
               <w:drawing>
                 <wp:inline distT="0" distB="0" distL="0" distR="0" wp14:anchorId="5FEFC878" wp14:editId="0CEA8D05">
                   <wp:extent cx="2263336" cy="1074513"/>
@@ -879,6 +1037,7 @@
           </w:tcPr>
           <w:p>
             <w:r>
+              <w:lastRenderedPageBreak/>
               <w:t>Thay đổi mật khẩu user</w:t>
             </w:r>
           </w:p>
@@ -1302,6 +1461,7 @@
               <w:rPr>
                 <w:noProof/>
               </w:rPr>
+              <w:lastRenderedPageBreak/>
               <w:drawing>
                 <wp:inline distT="0" distB="0" distL="0" distR="0" wp14:anchorId="68F61339" wp14:editId="434C5F07">
                   <wp:extent cx="1988992" cy="1447925"/>
@@ -1346,6 +1506,7 @@
           </w:tcPr>
           <w:p>
             <w:r>
+              <w:lastRenderedPageBreak/>
               <w:t>Thêm 1 anime mới</w:t>
             </w:r>
           </w:p>

</xml_diff>

<commit_message>
chỉnh sửa phần role
</commit_message>
<xml_diff>
--- a/api.docx
+++ b/api.docx
@@ -821,6 +821,31 @@
           <w:p>
             <w:r>
               <w:t>Trả về danh sách anime yêu thích</w:t>
+            </w:r>
+          </w:p>
+        </w:tc>
+      </w:tr>
+      <w:tr>
+        <w:tc>
+          <w:tcPr>
+            <w:tcW w:w="4675" w:type="dxa"/>
+          </w:tcPr>
+          <w:p>
+            <w:r>
+              <w:t>/nguoi-dung/</w:t>
+            </w:r>
+            <w:r>
+              <w:t>{id}</w:t>
+            </w:r>
+          </w:p>
+        </w:tc>
+        <w:tc>
+          <w:tcPr>
+            <w:tcW w:w="4675" w:type="dxa"/>
+          </w:tcPr>
+          <w:p>
+            <w:r>
+              <w:t>Trả về thông tin 1 user dựa trên id</w:t>
             </w:r>
           </w:p>
         </w:tc>

</xml_diff>

<commit_message>
cập nhật hai api liên quan đến favoriteanime
</commit_message>
<xml_diff>
--- a/api.docx
+++ b/api.docx
@@ -832,6 +832,68 @@
           </w:tcPr>
           <w:p>
             <w:r>
+              <w:t>./</w:t>
+            </w:r>
+            <w:r>
+              <w:t>danh-sach-yeu-thich/search/</w:t>
+            </w:r>
+            <w:r>
+              <w:t>existsByAnime_IdAndUser_Id</w:t>
+            </w:r>
+            <w:r>
+              <w:t>?userId={id}&amp;animeId={id}</w:t>
+            </w:r>
+          </w:p>
+        </w:tc>
+        <w:tc>
+          <w:tcPr>
+            <w:tcW w:w="4675" w:type="dxa"/>
+          </w:tcPr>
+          <w:p>
+            <w:r>
+              <w:t>Kiểm tra anime đã tồn tại trong ds yêu thích của user</w:t>
+            </w:r>
+          </w:p>
+        </w:tc>
+      </w:tr>
+      <w:tr>
+        <w:tc>
+          <w:tcPr>
+            <w:tcW w:w="4675" w:type="dxa"/>
+          </w:tcPr>
+          <w:p>
+            <w:r>
+              <w:t>./</w:t>
+            </w:r>
+            <w:r>
+              <w:t>danh-sach-yeu-thich/search/</w:t>
+            </w:r>
+            <w:r>
+              <w:t>countAllByAnime_IdAndUser_Id</w:t>
+            </w:r>
+            <w:r>
+              <w:t>?userId={id}&amp;animeId={id}</w:t>
+            </w:r>
+          </w:p>
+        </w:tc>
+        <w:tc>
+          <w:tcPr>
+            <w:tcW w:w="4675" w:type="dxa"/>
+          </w:tcPr>
+          <w:p>
+            <w:r>
+              <w:t>Trả về số anime yêu thích của user</w:t>
+            </w:r>
+          </w:p>
+        </w:tc>
+      </w:tr>
+      <w:tr>
+        <w:tc>
+          <w:tcPr>
+            <w:tcW w:w="4675" w:type="dxa"/>
+          </w:tcPr>
+          <w:p>
+            <w:r>
               <w:t>/nguoi-dung/</w:t>
             </w:r>
             <w:r>
@@ -953,6 +1015,7 @@
               <w:rPr>
                 <w:noProof/>
               </w:rPr>
+              <w:lastRenderedPageBreak/>
               <w:drawing>
                 <wp:inline distT="0" distB="0" distL="0" distR="0" wp14:anchorId="4CCA6C64" wp14:editId="0CAD0D00">
                   <wp:extent cx="2827265" cy="1013548"/>
@@ -999,6 +1062,7 @@
           </w:tcPr>
           <w:p>
             <w:r>
+              <w:lastRenderedPageBreak/>
               <w:t>Đăng kí</w:t>
             </w:r>
           </w:p>
@@ -1415,6 +1479,7 @@
           </w:tcPr>
           <w:p>
             <w:r>
+              <w:lastRenderedPageBreak/>
               <w:t>…</w:t>
             </w:r>
             <w:r>
@@ -1506,7 +1571,6 @@
               <w:rPr>
                 <w:noProof/>
               </w:rPr>
-              <w:lastRenderedPageBreak/>
               <w:drawing>
                 <wp:inline distT="0" distB="0" distL="0" distR="0" wp14:anchorId="68F61339" wp14:editId="434C5F07">
                   <wp:extent cx="1988992" cy="1447925"/>
@@ -1551,7 +1615,6 @@
           </w:tcPr>
           <w:p>
             <w:r>
-              <w:lastRenderedPageBreak/>
               <w:t>Thêm 1 anime mới</w:t>
             </w:r>
           </w:p>

</xml_diff>

<commit_message>
cập nhật hai api liên quan đến anime và user
</commit_message>
<xml_diff>
--- a/api.docx
+++ b/api.docx
@@ -869,10 +869,10 @@
               <w:t>danh-sach-yeu-thich/search/</w:t>
             </w:r>
             <w:r>
-              <w:t>countAllByAnime_IdAndUser_Id</w:t>
-            </w:r>
-            <w:r>
-              <w:t>?userId={id}&amp;animeId={id}</w:t>
+              <w:t>countAllByUser_Id</w:t>
+            </w:r>
+            <w:r>
+              <w:t>?userId={id}</w:t>
             </w:r>
           </w:p>
         </w:tc>

</xml_diff>